<commit_message>
Finish challenges project 7
</commit_message>
<xml_diff>
--- a/SwiftUI_Notes.docx
+++ b/SwiftUI_Notes.docx
@@ -1260,81 +1260,390 @@
         </w:numPr>
         <w:rPr>
           <w:rFonts w:ascii="Lato" w:hAnsi="Lato" w:cs="Menlo"/>
+          <w:sz w:val="24"/>
+        </w:rPr>
+      </w:pPr>
+      <w:r>
+        <w:rPr>
+          <w:rFonts w:ascii="Lato" w:hAnsi="Lato" w:cs="Menlo"/>
+          <w:i/>
+          <w:iCs/>
+          <w:sz w:val="24"/>
+        </w:rPr>
+        <w:br/>
+      </w:r>
+      <w:r>
+        <w:rPr>
+          <w:rFonts w:ascii="Lato" w:hAnsi="Lato" w:cs="Menlo"/>
+          <w:sz w:val="24"/>
+        </w:rPr>
+        <w:t xml:space="preserve">To add a new button action, just </w:t>
+      </w:r>
+      <w:r>
+        <w:rPr>
+          <w:rFonts w:ascii="Lato" w:hAnsi="Lato" w:cs="Menlo"/>
+          <w:i/>
+          <w:iCs/>
+          <w:sz w:val="24"/>
+        </w:rPr>
+        <w:t>control click it -&gt; put in in controller -&gt; select “Action”</w:t>
+      </w:r>
+      <w:r>
+        <w:rPr>
+          <w:rFonts w:ascii="Lato" w:hAnsi="Lato" w:cs="Menlo"/>
+          <w:i/>
+          <w:iCs/>
+          <w:sz w:val="24"/>
+        </w:rPr>
+        <w:t xml:space="preserve"> </w:t>
+      </w:r>
+      <w:r>
+        <w:rPr>
+          <w:rFonts w:ascii="Lato" w:hAnsi="Lato" w:cs="Menlo"/>
+          <w:i/>
+          <w:iCs/>
+          <w:sz w:val="24"/>
+        </w:rPr>
+        <w:t>connection</w:t>
+      </w:r>
+      <w:r>
+        <w:rPr>
+          <w:rFonts w:ascii="Lato" w:hAnsi="Lato" w:cs="Menlo"/>
+          <w:i/>
+          <w:iCs/>
+          <w:sz w:val="24"/>
+        </w:rPr>
+        <w:t>.</w:t>
+      </w:r>
+      <w:r>
+        <w:rPr>
+          <w:rFonts w:ascii="Lato" w:hAnsi="Lato" w:cs="Menlo"/>
+          <w:sz w:val="24"/>
+        </w:rPr>
+        <w:t xml:space="preserve"> You can then add as many buttons to that action as you want.</w:t>
+      </w:r>
+    </w:p>
+    <w:p>
+      <w:pPr>
+        <w:pStyle w:val="SwiftStyle"/>
+        <w:numPr>
+          <w:ilvl w:val="0"/>
+          <w:numId w:val="0"/>
+        </w:numPr>
+        <w:rPr>
+          <w:rFonts w:ascii="Lato" w:hAnsi="Lato" w:cs="Menlo"/>
+          <w:sz w:val="24"/>
+        </w:rPr>
+      </w:pPr>
+    </w:p>
+    <w:p>
+      <w:pPr>
+        <w:pStyle w:val="SwiftStyle"/>
+        <w:numPr>
+          <w:ilvl w:val="0"/>
+          <w:numId w:val="0"/>
+        </w:numPr>
+        <w:rPr>
+          <w:rFonts w:ascii="Lato" w:hAnsi="Lato" w:cs="Menlo"/>
+          <w:sz w:val="24"/>
+        </w:rPr>
+      </w:pPr>
+    </w:p>
+    <w:p>
+      <w:pPr>
+        <w:pStyle w:val="SwiftStyle"/>
+        <w:numPr>
+          <w:ilvl w:val="0"/>
+          <w:numId w:val="0"/>
+        </w:numPr>
+        <w:rPr>
+          <w:rFonts w:ascii="Lato" w:hAnsi="Lato" w:cs="Menlo"/>
+          <w:sz w:val="24"/>
+        </w:rPr>
+      </w:pPr>
+    </w:p>
+    <w:p>
+      <w:pPr>
+        <w:pStyle w:val="SwiftStyle"/>
+        <w:numPr>
+          <w:ilvl w:val="0"/>
+          <w:numId w:val="0"/>
+        </w:numPr>
+        <w:rPr>
+          <w:rFonts w:ascii="Lato" w:hAnsi="Lato" w:cs="Menlo"/>
+          <w:b/>
+          <w:bCs/>
+          <w:sz w:val="24"/>
+        </w:rPr>
+      </w:pPr>
+      <w:r>
+        <w:rPr>
+          <w:rFonts w:ascii="Lato" w:hAnsi="Lato" w:cs="Menlo"/>
+          <w:b/>
+          <w:bCs/>
+          <w:sz w:val="24"/>
+        </w:rPr>
+        <w:lastRenderedPageBreak/>
+        <w:t>Controllers</w:t>
+      </w:r>
+    </w:p>
+    <w:p>
+      <w:pPr>
+        <w:pStyle w:val="SwiftStyle"/>
+        <w:numPr>
+          <w:ilvl w:val="0"/>
+          <w:numId w:val="0"/>
+        </w:numPr>
+        <w:rPr>
+          <w:rFonts w:ascii="Lato" w:hAnsi="Lato" w:cs="Menlo"/>
+          <w:b/>
+          <w:bCs/>
+          <w:sz w:val="24"/>
+        </w:rPr>
+      </w:pPr>
+    </w:p>
+    <w:p>
+      <w:pPr>
+        <w:pStyle w:val="SwiftStyle"/>
+        <w:numPr>
+          <w:ilvl w:val="0"/>
+          <w:numId w:val="0"/>
+        </w:numPr>
+        <w:rPr>
+          <w:rFonts w:ascii="Lato" w:hAnsi="Lato" w:cs="Menlo"/>
+          <w:sz w:val="24"/>
+        </w:rPr>
+      </w:pPr>
+      <w:r>
+        <w:rPr>
+          <w:rFonts w:ascii="Lato" w:hAnsi="Lato" w:cs="Menlo"/>
+          <w:sz w:val="24"/>
+        </w:rPr>
+        <w:t>So far, we have seen the following controllers:</w:t>
+      </w:r>
+    </w:p>
+    <w:p>
+      <w:pPr>
+        <w:pStyle w:val="SwiftStyle"/>
+        <w:numPr>
+          <w:ilvl w:val="0"/>
+          <w:numId w:val="7"/>
+        </w:numPr>
+        <w:rPr>
+          <w:rFonts w:ascii="Lato" w:hAnsi="Lato" w:cs="Menlo"/>
+          <w:sz w:val="24"/>
+        </w:rPr>
+      </w:pPr>
+      <w:r>
+        <w:rPr>
+          <w:rFonts w:ascii="Lato" w:hAnsi="Lato" w:cs="Menlo"/>
+          <w:sz w:val="24"/>
+        </w:rPr>
+        <w:t>The View Controller which is the most basic controller.</w:t>
+      </w:r>
+    </w:p>
+    <w:p>
+      <w:pPr>
+        <w:pStyle w:val="SwiftStyle"/>
+        <w:numPr>
+          <w:ilvl w:val="0"/>
+          <w:numId w:val="7"/>
+        </w:numPr>
+        <w:rPr>
+          <w:rFonts w:ascii="Lato" w:hAnsi="Lato" w:cs="Menlo"/>
+          <w:sz w:val="24"/>
+        </w:rPr>
+      </w:pPr>
+      <w:r>
+        <w:rPr>
+          <w:rFonts w:ascii="Lato" w:hAnsi="Lato" w:cs="Menlo"/>
+          <w:sz w:val="24"/>
+        </w:rPr>
+        <w:t xml:space="preserve">The Navigation Controller which allows us to navigate between screens and </w:t>
+      </w:r>
+      <w:r>
+        <w:rPr>
+          <w:rFonts w:ascii="Lato" w:hAnsi="Lato" w:cs="Menlo"/>
+          <w:sz w:val="24"/>
+        </w:rPr>
+        <w:t>allows us to add signs as</w:t>
+      </w:r>
+      <w:r>
+        <w:rPr>
+          <w:rFonts w:ascii="Lato" w:hAnsi="Lato" w:cs="Menlo"/>
+          <w:sz w:val="24"/>
+        </w:rPr>
+        <w:t xml:space="preserve"> </w:t>
+      </w:r>
+      <w:r>
+        <w:rPr>
+          <w:rFonts w:ascii="Lato" w:hAnsi="Lato" w:cs="Menlo"/>
+          <w:color w:val="4472C4" w:themeColor="accent1"/>
+          <w:sz w:val="28"/>
+          <w:szCs w:val="28"/>
+        </w:rPr>
+        <w:t>&lt;</w:t>
+      </w:r>
+      <w:r>
+        <w:rPr>
+          <w:rFonts w:ascii="Lato" w:hAnsi="Lato" w:cs="Menlo"/>
+          <w:sz w:val="24"/>
+        </w:rPr>
+        <w:t xml:space="preserve"> to the top part of the </w:t>
+      </w:r>
+      <w:r>
+        <w:rPr>
+          <w:rFonts w:ascii="Lato" w:hAnsi="Lato" w:cs="Menlo"/>
+          <w:sz w:val="24"/>
+        </w:rPr>
+        <w:t>view</w:t>
+      </w:r>
+      <w:r>
+        <w:rPr>
+          <w:rFonts w:ascii="Lato" w:hAnsi="Lato" w:cs="Menlo"/>
+          <w:sz w:val="24"/>
+        </w:rPr>
+        <w:t>.</w:t>
+      </w:r>
+    </w:p>
+    <w:p>
+      <w:pPr>
+        <w:pStyle w:val="SwiftStyle"/>
+        <w:numPr>
+          <w:ilvl w:val="0"/>
+          <w:numId w:val="7"/>
+        </w:numPr>
+        <w:rPr>
+          <w:rFonts w:ascii="Lato" w:hAnsi="Lato" w:cs="Menlo"/>
+          <w:sz w:val="24"/>
+        </w:rPr>
+      </w:pPr>
+      <w:r>
+        <w:rPr>
+          <w:rFonts w:ascii="Lato" w:hAnsi="Lato" w:cs="Menlo"/>
+          <w:sz w:val="24"/>
+        </w:rPr>
+        <w:t xml:space="preserve">The Tab Bar Controller which enables “tabs” and adds its controller to the bottom part of the </w:t>
+      </w:r>
+      <w:bookmarkStart w:id="24" w:name="OLE_LINK27"/>
+      <w:bookmarkStart w:id="25" w:name="OLE_LINK28"/>
+      <w:r>
+        <w:rPr>
+          <w:rFonts w:ascii="Lato" w:hAnsi="Lato" w:cs="Menlo"/>
+          <w:sz w:val="24"/>
+        </w:rPr>
+        <w:t>view</w:t>
+      </w:r>
+      <w:bookmarkEnd w:id="24"/>
+      <w:bookmarkEnd w:id="25"/>
+      <w:r>
+        <w:rPr>
+          <w:rFonts w:ascii="Lato" w:hAnsi="Lato" w:cs="Menlo"/>
+          <w:sz w:val="24"/>
+        </w:rPr>
+        <w:t>.</w:t>
+      </w:r>
+    </w:p>
+    <w:p>
+      <w:pPr>
+        <w:jc w:val="both"/>
+        <w:rPr>
+          <w:rFonts w:ascii="Lato" w:hAnsi="Lato" w:cs="Menlo"/>
           <w:b/>
           <w:bCs/>
           <w:color w:val="DEC1FF"/>
-          <w:sz w:val="24"/>
-        </w:rPr>
-      </w:pPr>
-      <w:r>
-        <w:rPr>
-          <w:rFonts w:ascii="Lato" w:hAnsi="Lato" w:cs="Menlo"/>
-          <w:i/>
-          <w:iCs/>
-          <w:sz w:val="24"/>
-        </w:rPr>
-        <w:br/>
-      </w:r>
-      <w:r>
-        <w:rPr>
-          <w:rFonts w:ascii="Lato" w:hAnsi="Lato" w:cs="Menlo"/>
-          <w:sz w:val="24"/>
-        </w:rPr>
-        <w:t xml:space="preserve">To add a new button action, just </w:t>
-      </w:r>
-      <w:r>
-        <w:rPr>
-          <w:rFonts w:ascii="Lato" w:hAnsi="Lato" w:cs="Menlo"/>
-          <w:i/>
-          <w:iCs/>
-          <w:sz w:val="24"/>
-        </w:rPr>
-        <w:t>control click it -&gt; put in in controller -&gt; select “Action”</w:t>
-      </w:r>
-      <w:r>
-        <w:rPr>
-          <w:rFonts w:ascii="Lato" w:hAnsi="Lato" w:cs="Menlo"/>
-          <w:i/>
-          <w:iCs/>
-          <w:sz w:val="24"/>
-        </w:rPr>
-        <w:t xml:space="preserve"> </w:t>
-      </w:r>
-      <w:r>
-        <w:rPr>
-          <w:rFonts w:ascii="Lato" w:hAnsi="Lato" w:cs="Menlo"/>
-          <w:i/>
-          <w:iCs/>
-          <w:sz w:val="24"/>
-        </w:rPr>
-        <w:t>connection</w:t>
-      </w:r>
-      <w:r>
-        <w:rPr>
-          <w:rFonts w:ascii="Lato" w:hAnsi="Lato" w:cs="Menlo"/>
-          <w:i/>
-          <w:iCs/>
-          <w:sz w:val="24"/>
-        </w:rPr>
-        <w:t>.</w:t>
-      </w:r>
-      <w:r>
-        <w:rPr>
-          <w:rFonts w:ascii="Lato" w:hAnsi="Lato" w:cs="Menlo"/>
-          <w:sz w:val="24"/>
-        </w:rPr>
-        <w:t xml:space="preserve"> You can then add as many buttons to that action as you want.</w:t>
-      </w:r>
+          <w:lang w:val="en-US"/>
+        </w:rPr>
+      </w:pPr>
     </w:p>
     <w:p>
       <w:pPr>
         <w:jc w:val="both"/>
         <w:rPr>
           <w:rFonts w:ascii="Lato" w:hAnsi="Lato" w:cs="Menlo"/>
-          <w:color w:val="DEC1FF"/>
-          <w:lang w:val="en-US"/>
-        </w:rPr>
-      </w:pPr>
+          <w:b/>
+          <w:bCs/>
+          <w:lang w:val="en-US"/>
+        </w:rPr>
+      </w:pPr>
+      <w:r>
+        <w:rPr>
+          <w:rFonts w:ascii="Lato" w:hAnsi="Lato" w:cs="Menlo"/>
+          <w:b/>
+          <w:bCs/>
+          <w:lang w:val="en-US"/>
+        </w:rPr>
+        <w:t>JSON</w:t>
+      </w:r>
+    </w:p>
+    <w:p>
+      <w:pPr>
+        <w:jc w:val="both"/>
+        <w:rPr>
+          <w:rFonts w:ascii="Lato" w:hAnsi="Lato" w:cs="Menlo"/>
+          <w:b/>
+          <w:bCs/>
+          <w:lang w:val="en-US"/>
+        </w:rPr>
+      </w:pPr>
+    </w:p>
+    <w:p>
+      <w:pPr>
+        <w:jc w:val="both"/>
+        <w:rPr>
+          <w:rFonts w:ascii="Lato" w:hAnsi="Lato" w:cs="Menlo"/>
+          <w:lang w:val="en-US"/>
+        </w:rPr>
+      </w:pPr>
+      <w:r>
+        <w:rPr>
+          <w:rFonts w:ascii="Lato" w:hAnsi="Lato" w:cs="Menlo"/>
+          <w:lang w:val="en-US"/>
+        </w:rPr>
+        <w:t>It is a way to describe and send data through the internet. We care about its structure:</w:t>
+      </w:r>
+    </w:p>
+    <w:p>
+      <w:pPr>
+        <w:pStyle w:val="ListParagraph"/>
+        <w:numPr>
+          <w:ilvl w:val="0"/>
+          <w:numId w:val="9"/>
+        </w:numPr>
+        <w:jc w:val="both"/>
+        <w:rPr>
+          <w:rFonts w:ascii="Lato" w:hAnsi="Lato" w:cs="Menlo"/>
+          <w:lang w:val="en-US"/>
+        </w:rPr>
+      </w:pPr>
+      <w:r>
+        <w:rPr>
+          <w:rFonts w:ascii="Lato" w:hAnsi="Lato" w:cs="Menlo"/>
+          <w:lang w:val="en-US"/>
+        </w:rPr>
+        <w:t>“status”: 200. Means that the data was parsed correctly.</w:t>
+      </w:r>
+    </w:p>
+    <w:p>
+      <w:pPr>
+        <w:pStyle w:val="ListParagraph"/>
+        <w:numPr>
+          <w:ilvl w:val="0"/>
+          <w:numId w:val="9"/>
+        </w:numPr>
+        <w:jc w:val="both"/>
+        <w:rPr>
+          <w:rFonts w:ascii="Lato" w:hAnsi="Lato" w:cs="Menlo"/>
+          <w:lang w:val="en-US"/>
+        </w:rPr>
+      </w:pPr>
+      <w:r>
+        <w:rPr>
+          <w:rFonts w:ascii="Lato" w:hAnsi="Lato" w:cs="Menlo"/>
+          <w:lang w:val="en-US"/>
+        </w:rPr>
+        <w:t>“results”: Contains an array of petitions.</w:t>
+      </w:r>
     </w:p>
     <w:p>
       <w:pPr>
@@ -1347,14 +1656,39 @@
           <w:lang w:val="en-US"/>
         </w:rPr>
       </w:pPr>
-      <w:r>
+    </w:p>
+    <w:p>
+      <w:pPr>
+        <w:jc w:val="both"/>
         <w:rPr>
           <w:rFonts w:ascii="Lato" w:hAnsi="Lato" w:cs="Menlo"/>
           <w:b/>
           <w:bCs/>
-          <w:lang w:val="en-US"/>
-        </w:rPr>
-        <w:t>Useful shortcuts</w:t>
+          <w:color w:val="DEC1FF"/>
+          <w:lang w:val="en-US"/>
+        </w:rPr>
+      </w:pPr>
+      <w:bookmarkStart w:id="26" w:name="OLE_LINK29"/>
+      <w:bookmarkStart w:id="27" w:name="OLE_LINK30"/>
+      <w:r>
+        <w:rPr>
+          <w:rFonts w:ascii="Lato" w:hAnsi="Lato" w:cs="Menlo"/>
+          <w:b/>
+          <w:bCs/>
+          <w:lang w:val="en-US"/>
+        </w:rPr>
+        <w:t xml:space="preserve">Useful </w:t>
+      </w:r>
+      <w:bookmarkEnd w:id="26"/>
+      <w:bookmarkEnd w:id="27"/>
+      <w:r>
+        <w:rPr>
+          <w:rFonts w:ascii="Lato" w:hAnsi="Lato" w:cs="Menlo"/>
+          <w:b/>
+          <w:bCs/>
+          <w:lang w:val="en-US"/>
+        </w:rPr>
+        <w:t>shortcuts</w:t>
       </w:r>
     </w:p>
     <w:p>
@@ -1394,9 +1728,9 @@
                 <w:lang w:val="en-US"/>
               </w:rPr>
             </w:pPr>
-            <w:bookmarkStart w:id="24" w:name="OLE_LINK19"/>
-            <w:bookmarkStart w:id="25" w:name="OLE_LINK20"/>
-            <w:bookmarkStart w:id="26" w:name="_Hlk64722400"/>
+            <w:bookmarkStart w:id="28" w:name="OLE_LINK19"/>
+            <w:bookmarkStart w:id="29" w:name="OLE_LINK20"/>
+            <w:bookmarkStart w:id="30" w:name="_Hlk64722400"/>
             <w:r>
               <w:rPr>
                 <w:rFonts w:ascii="Lato" w:hAnsi="Lato" w:cs="Menlo"/>
@@ -1404,11 +1738,10 @@
                 <w:bCs/>
                 <w:lang w:val="en-US"/>
               </w:rPr>
-              <w:lastRenderedPageBreak/>
               <w:t>Shortcut</w:t>
             </w:r>
-            <w:bookmarkEnd w:id="24"/>
-            <w:bookmarkEnd w:id="25"/>
+            <w:bookmarkEnd w:id="28"/>
+            <w:bookmarkEnd w:id="29"/>
           </w:p>
         </w:tc>
         <w:tc>
@@ -1487,7 +1820,7 @@
           </w:p>
         </w:tc>
       </w:tr>
-      <w:bookmarkEnd w:id="26"/>
+      <w:bookmarkEnd w:id="30"/>
       <w:tr>
         <w:tc>
           <w:tcPr>
@@ -2115,6 +2448,95 @@
     </w:lvl>
   </w:abstractNum>
   <w:abstractNum w:abstractNumId="2" w15:restartNumberingAfterBreak="0">
+    <w:nsid w:val="30783A23"/>
+    <w:multiLevelType w:val="hybridMultilevel"/>
+    <w:tmpl w:val="48822EA0"/>
+    <w:lvl w:ilvl="0" w:tplc="0409000F">
+      <w:start w:val="1"/>
+      <w:numFmt w:val="decimal"/>
+      <w:lvlText w:val="%1."/>
+      <w:lvlJc w:val="left"/>
+      <w:pPr>
+        <w:ind w:left="720" w:hanging="360"/>
+      </w:pPr>
+      <w:rPr>
+        <w:rFonts w:hint="default"/>
+      </w:rPr>
+    </w:lvl>
+    <w:lvl w:ilvl="1" w:tplc="04090019" w:tentative="1">
+      <w:start w:val="1"/>
+      <w:numFmt w:val="lowerLetter"/>
+      <w:lvlText w:val="%2."/>
+      <w:lvlJc w:val="left"/>
+      <w:pPr>
+        <w:ind w:left="1440" w:hanging="360"/>
+      </w:pPr>
+    </w:lvl>
+    <w:lvl w:ilvl="2" w:tplc="0409001B" w:tentative="1">
+      <w:start w:val="1"/>
+      <w:numFmt w:val="lowerRoman"/>
+      <w:lvlText w:val="%3."/>
+      <w:lvlJc w:val="right"/>
+      <w:pPr>
+        <w:ind w:left="2160" w:hanging="180"/>
+      </w:pPr>
+    </w:lvl>
+    <w:lvl w:ilvl="3" w:tplc="0409000F" w:tentative="1">
+      <w:start w:val="1"/>
+      <w:numFmt w:val="decimal"/>
+      <w:lvlText w:val="%4."/>
+      <w:lvlJc w:val="left"/>
+      <w:pPr>
+        <w:ind w:left="2880" w:hanging="360"/>
+      </w:pPr>
+    </w:lvl>
+    <w:lvl w:ilvl="4" w:tplc="04090019" w:tentative="1">
+      <w:start w:val="1"/>
+      <w:numFmt w:val="lowerLetter"/>
+      <w:lvlText w:val="%5."/>
+      <w:lvlJc w:val="left"/>
+      <w:pPr>
+        <w:ind w:left="3600" w:hanging="360"/>
+      </w:pPr>
+    </w:lvl>
+    <w:lvl w:ilvl="5" w:tplc="0409001B" w:tentative="1">
+      <w:start w:val="1"/>
+      <w:numFmt w:val="lowerRoman"/>
+      <w:lvlText w:val="%6."/>
+      <w:lvlJc w:val="right"/>
+      <w:pPr>
+        <w:ind w:left="4320" w:hanging="180"/>
+      </w:pPr>
+    </w:lvl>
+    <w:lvl w:ilvl="6" w:tplc="0409000F" w:tentative="1">
+      <w:start w:val="1"/>
+      <w:numFmt w:val="decimal"/>
+      <w:lvlText w:val="%7."/>
+      <w:lvlJc w:val="left"/>
+      <w:pPr>
+        <w:ind w:left="5040" w:hanging="360"/>
+      </w:pPr>
+    </w:lvl>
+    <w:lvl w:ilvl="7" w:tplc="04090019" w:tentative="1">
+      <w:start w:val="1"/>
+      <w:numFmt w:val="lowerLetter"/>
+      <w:lvlText w:val="%8."/>
+      <w:lvlJc w:val="left"/>
+      <w:pPr>
+        <w:ind w:left="5760" w:hanging="360"/>
+      </w:pPr>
+    </w:lvl>
+    <w:lvl w:ilvl="8" w:tplc="0409001B" w:tentative="1">
+      <w:start w:val="1"/>
+      <w:numFmt w:val="lowerRoman"/>
+      <w:lvlText w:val="%9."/>
+      <w:lvlJc w:val="right"/>
+      <w:pPr>
+        <w:ind w:left="6480" w:hanging="180"/>
+      </w:pPr>
+    </w:lvl>
+  </w:abstractNum>
+  <w:abstractNum w:abstractNumId="3" w15:restartNumberingAfterBreak="0">
     <w:nsid w:val="464225B2"/>
     <w:multiLevelType w:val="hybridMultilevel"/>
     <w:tmpl w:val="7982D236"/>
@@ -2203,7 +2625,7 @@
       </w:pPr>
     </w:lvl>
   </w:abstractNum>
-  <w:abstractNum w:abstractNumId="3" w15:restartNumberingAfterBreak="0">
+  <w:abstractNum w:abstractNumId="4" w15:restartNumberingAfterBreak="0">
     <w:nsid w:val="61C17B79"/>
     <w:multiLevelType w:val="hybridMultilevel"/>
     <w:tmpl w:val="735E4E7C"/>
@@ -2295,7 +2717,7 @@
       </w:pPr>
     </w:lvl>
   </w:abstractNum>
-  <w:abstractNum w:abstractNumId="4" w15:restartNumberingAfterBreak="0">
+  <w:abstractNum w:abstractNumId="5" w15:restartNumberingAfterBreak="0">
     <w:nsid w:val="71E11300"/>
     <w:multiLevelType w:val="hybridMultilevel"/>
     <w:tmpl w:val="1D86E664"/>
@@ -2408,7 +2830,233 @@
       </w:rPr>
     </w:lvl>
   </w:abstractNum>
-  <w:abstractNum w:abstractNumId="5" w15:restartNumberingAfterBreak="0">
+  <w:abstractNum w:abstractNumId="6" w15:restartNumberingAfterBreak="0">
+    <w:nsid w:val="77414C9B"/>
+    <w:multiLevelType w:val="hybridMultilevel"/>
+    <w:tmpl w:val="14DA30F4"/>
+    <w:lvl w:ilvl="0" w:tplc="040A0001">
+      <w:start w:val="1"/>
+      <w:numFmt w:val="bullet"/>
+      <w:lvlText w:val=""/>
+      <w:lvlJc w:val="left"/>
+      <w:pPr>
+        <w:ind w:left="720" w:hanging="360"/>
+      </w:pPr>
+      <w:rPr>
+        <w:rFonts w:ascii="Symbol" w:hAnsi="Symbol" w:hint="default"/>
+      </w:rPr>
+    </w:lvl>
+    <w:lvl w:ilvl="1" w:tplc="04090003" w:tentative="1">
+      <w:start w:val="1"/>
+      <w:numFmt w:val="bullet"/>
+      <w:lvlText w:val="o"/>
+      <w:lvlJc w:val="left"/>
+      <w:pPr>
+        <w:ind w:left="1440" w:hanging="360"/>
+      </w:pPr>
+      <w:rPr>
+        <w:rFonts w:ascii="Courier New" w:hAnsi="Courier New" w:hint="default"/>
+      </w:rPr>
+    </w:lvl>
+    <w:lvl w:ilvl="2" w:tplc="04090005" w:tentative="1">
+      <w:start w:val="1"/>
+      <w:numFmt w:val="bullet"/>
+      <w:lvlText w:val=""/>
+      <w:lvlJc w:val="left"/>
+      <w:pPr>
+        <w:ind w:left="2160" w:hanging="360"/>
+      </w:pPr>
+      <w:rPr>
+        <w:rFonts w:ascii="Wingdings" w:hAnsi="Wingdings" w:hint="default"/>
+      </w:rPr>
+    </w:lvl>
+    <w:lvl w:ilvl="3" w:tplc="04090001" w:tentative="1">
+      <w:start w:val="1"/>
+      <w:numFmt w:val="bullet"/>
+      <w:lvlText w:val=""/>
+      <w:lvlJc w:val="left"/>
+      <w:pPr>
+        <w:ind w:left="2880" w:hanging="360"/>
+      </w:pPr>
+      <w:rPr>
+        <w:rFonts w:ascii="Symbol" w:hAnsi="Symbol" w:hint="default"/>
+      </w:rPr>
+    </w:lvl>
+    <w:lvl w:ilvl="4" w:tplc="04090003" w:tentative="1">
+      <w:start w:val="1"/>
+      <w:numFmt w:val="bullet"/>
+      <w:lvlText w:val="o"/>
+      <w:lvlJc w:val="left"/>
+      <w:pPr>
+        <w:ind w:left="3600" w:hanging="360"/>
+      </w:pPr>
+      <w:rPr>
+        <w:rFonts w:ascii="Courier New" w:hAnsi="Courier New" w:hint="default"/>
+      </w:rPr>
+    </w:lvl>
+    <w:lvl w:ilvl="5" w:tplc="04090005" w:tentative="1">
+      <w:start w:val="1"/>
+      <w:numFmt w:val="bullet"/>
+      <w:lvlText w:val=""/>
+      <w:lvlJc w:val="left"/>
+      <w:pPr>
+        <w:ind w:left="4320" w:hanging="360"/>
+      </w:pPr>
+      <w:rPr>
+        <w:rFonts w:ascii="Wingdings" w:hAnsi="Wingdings" w:hint="default"/>
+      </w:rPr>
+    </w:lvl>
+    <w:lvl w:ilvl="6" w:tplc="04090001" w:tentative="1">
+      <w:start w:val="1"/>
+      <w:numFmt w:val="bullet"/>
+      <w:lvlText w:val=""/>
+      <w:lvlJc w:val="left"/>
+      <w:pPr>
+        <w:ind w:left="5040" w:hanging="360"/>
+      </w:pPr>
+      <w:rPr>
+        <w:rFonts w:ascii="Symbol" w:hAnsi="Symbol" w:hint="default"/>
+      </w:rPr>
+    </w:lvl>
+    <w:lvl w:ilvl="7" w:tplc="04090003" w:tentative="1">
+      <w:start w:val="1"/>
+      <w:numFmt w:val="bullet"/>
+      <w:lvlText w:val="o"/>
+      <w:lvlJc w:val="left"/>
+      <w:pPr>
+        <w:ind w:left="5760" w:hanging="360"/>
+      </w:pPr>
+      <w:rPr>
+        <w:rFonts w:ascii="Courier New" w:hAnsi="Courier New" w:hint="default"/>
+      </w:rPr>
+    </w:lvl>
+    <w:lvl w:ilvl="8" w:tplc="04090005" w:tentative="1">
+      <w:start w:val="1"/>
+      <w:numFmt w:val="bullet"/>
+      <w:lvlText w:val=""/>
+      <w:lvlJc w:val="left"/>
+      <w:pPr>
+        <w:ind w:left="6480" w:hanging="360"/>
+      </w:pPr>
+      <w:rPr>
+        <w:rFonts w:ascii="Wingdings" w:hAnsi="Wingdings" w:hint="default"/>
+      </w:rPr>
+    </w:lvl>
+  </w:abstractNum>
+  <w:abstractNum w:abstractNumId="7" w15:restartNumberingAfterBreak="0">
+    <w:nsid w:val="7A887C3C"/>
+    <w:multiLevelType w:val="hybridMultilevel"/>
+    <w:tmpl w:val="D7FEA27E"/>
+    <w:lvl w:ilvl="0" w:tplc="C8C48438">
+      <w:start w:val="1"/>
+      <w:numFmt w:val="bullet"/>
+      <w:lvlText w:val="-"/>
+      <w:lvlJc w:val="left"/>
+      <w:pPr>
+        <w:ind w:left="720" w:hanging="360"/>
+      </w:pPr>
+      <w:rPr>
+        <w:rFonts w:ascii="Lato" w:eastAsiaTheme="minorHAnsi" w:hAnsi="Lato" w:cs="Menlo" w:hint="default"/>
+      </w:rPr>
+    </w:lvl>
+    <w:lvl w:ilvl="1" w:tplc="04090003" w:tentative="1">
+      <w:start w:val="1"/>
+      <w:numFmt w:val="bullet"/>
+      <w:lvlText w:val="o"/>
+      <w:lvlJc w:val="left"/>
+      <w:pPr>
+        <w:ind w:left="1440" w:hanging="360"/>
+      </w:pPr>
+      <w:rPr>
+        <w:rFonts w:ascii="Courier New" w:hAnsi="Courier New" w:hint="default"/>
+      </w:rPr>
+    </w:lvl>
+    <w:lvl w:ilvl="2" w:tplc="04090005" w:tentative="1">
+      <w:start w:val="1"/>
+      <w:numFmt w:val="bullet"/>
+      <w:lvlText w:val=""/>
+      <w:lvlJc w:val="left"/>
+      <w:pPr>
+        <w:ind w:left="2160" w:hanging="360"/>
+      </w:pPr>
+      <w:rPr>
+        <w:rFonts w:ascii="Wingdings" w:hAnsi="Wingdings" w:hint="default"/>
+      </w:rPr>
+    </w:lvl>
+    <w:lvl w:ilvl="3" w:tplc="04090001" w:tentative="1">
+      <w:start w:val="1"/>
+      <w:numFmt w:val="bullet"/>
+      <w:lvlText w:val=""/>
+      <w:lvlJc w:val="left"/>
+      <w:pPr>
+        <w:ind w:left="2880" w:hanging="360"/>
+      </w:pPr>
+      <w:rPr>
+        <w:rFonts w:ascii="Symbol" w:hAnsi="Symbol" w:hint="default"/>
+      </w:rPr>
+    </w:lvl>
+    <w:lvl w:ilvl="4" w:tplc="04090003" w:tentative="1">
+      <w:start w:val="1"/>
+      <w:numFmt w:val="bullet"/>
+      <w:lvlText w:val="o"/>
+      <w:lvlJc w:val="left"/>
+      <w:pPr>
+        <w:ind w:left="3600" w:hanging="360"/>
+      </w:pPr>
+      <w:rPr>
+        <w:rFonts w:ascii="Courier New" w:hAnsi="Courier New" w:hint="default"/>
+      </w:rPr>
+    </w:lvl>
+    <w:lvl w:ilvl="5" w:tplc="04090005" w:tentative="1">
+      <w:start w:val="1"/>
+      <w:numFmt w:val="bullet"/>
+      <w:lvlText w:val=""/>
+      <w:lvlJc w:val="left"/>
+      <w:pPr>
+        <w:ind w:left="4320" w:hanging="360"/>
+      </w:pPr>
+      <w:rPr>
+        <w:rFonts w:ascii="Wingdings" w:hAnsi="Wingdings" w:hint="default"/>
+      </w:rPr>
+    </w:lvl>
+    <w:lvl w:ilvl="6" w:tplc="04090001" w:tentative="1">
+      <w:start w:val="1"/>
+      <w:numFmt w:val="bullet"/>
+      <w:lvlText w:val=""/>
+      <w:lvlJc w:val="left"/>
+      <w:pPr>
+        <w:ind w:left="5040" w:hanging="360"/>
+      </w:pPr>
+      <w:rPr>
+        <w:rFonts w:ascii="Symbol" w:hAnsi="Symbol" w:hint="default"/>
+      </w:rPr>
+    </w:lvl>
+    <w:lvl w:ilvl="7" w:tplc="04090003" w:tentative="1">
+      <w:start w:val="1"/>
+      <w:numFmt w:val="bullet"/>
+      <w:lvlText w:val="o"/>
+      <w:lvlJc w:val="left"/>
+      <w:pPr>
+        <w:ind w:left="5760" w:hanging="360"/>
+      </w:pPr>
+      <w:rPr>
+        <w:rFonts w:ascii="Courier New" w:hAnsi="Courier New" w:hint="default"/>
+      </w:rPr>
+    </w:lvl>
+    <w:lvl w:ilvl="8" w:tplc="04090005" w:tentative="1">
+      <w:start w:val="1"/>
+      <w:numFmt w:val="bullet"/>
+      <w:lvlText w:val=""/>
+      <w:lvlJc w:val="left"/>
+      <w:pPr>
+        <w:ind w:left="6480" w:hanging="360"/>
+      </w:pPr>
+      <w:rPr>
+        <w:rFonts w:ascii="Wingdings" w:hAnsi="Wingdings" w:hint="default"/>
+      </w:rPr>
+    </w:lvl>
+  </w:abstractNum>
+  <w:abstractNum w:abstractNumId="8" w15:restartNumberingAfterBreak="0">
     <w:nsid w:val="7C1F7CF1"/>
     <w:multiLevelType w:val="hybridMultilevel"/>
     <w:tmpl w:val="01687516"/>
@@ -2525,19 +3173,28 @@
     <w:abstractNumId w:val="0"/>
   </w:num>
   <w:num w:numId="2">
-    <w:abstractNumId w:val="5"/>
+    <w:abstractNumId w:val="8"/>
   </w:num>
   <w:num w:numId="3">
-    <w:abstractNumId w:val="4"/>
+    <w:abstractNumId w:val="5"/>
   </w:num>
   <w:num w:numId="4">
     <w:abstractNumId w:val="1"/>
   </w:num>
   <w:num w:numId="5">
+    <w:abstractNumId w:val="4"/>
+  </w:num>
+  <w:num w:numId="6">
     <w:abstractNumId w:val="3"/>
   </w:num>
-  <w:num w:numId="6">
+  <w:num w:numId="7">
     <w:abstractNumId w:val="2"/>
+  </w:num>
+  <w:num w:numId="8">
+    <w:abstractNumId w:val="7"/>
+  </w:num>
+  <w:num w:numId="9">
+    <w:abstractNumId w:val="6"/>
   </w:num>
 </w:numbering>
 </file>

</xml_diff>